<commit_message>
Adjusted after talking to prof
</commit_message>
<xml_diff>
--- a/Assignment_02.docx
+++ b/Assignment_02.docx
@@ -30,12 +30,12 @@
           <wp:inline distB="114300" distT="114300" distL="114300" distR="114300">
             <wp:extent cx="3352800" cy="3505200"/>
             <wp:effectExtent b="0" l="0" r="0" t="0"/>
-            <wp:docPr id="1" name="image1.png"/>
+            <wp:docPr id="6" name="image2.png"/>
             <a:graphic>
               <a:graphicData uri="http://schemas.openxmlformats.org/drawingml/2006/picture">
                 <pic:pic>
                   <pic:nvPicPr>
-                    <pic:cNvPr id="0" name="image1.png"/>
+                    <pic:cNvPr id="0" name="image2.png"/>
                     <pic:cNvPicPr preferRelativeResize="0"/>
                   </pic:nvPicPr>
                   <pic:blipFill>
@@ -188,6 +188,483 @@
           <w:rtl w:val="0"/>
         </w:rPr>
         <w:t xml:space="preserve"> dropping them is mostly justified because they share the same rows, and losing such a small number of rows in a dataset seems negligible. Why not try to estimate when there are a few duplicate cars that share a year and name? Because thee attributes can still vary amongst cars of the same name, model, year, and make due to manufacturing and modifications.</w:t>
+      </w:r>
+    </w:p>
+    <w:p>
+      <w:pPr>
+        <w:ind w:left="720" w:firstLine="0"/>
+        <w:rPr/>
+      </w:pPr>
+      <w:r>
+        <w:rPr>
+          <w:rtl w:val="0"/>
+        </w:rPr>
+      </w:r>
+    </w:p>
+    <w:p>
+      <w:pPr>
+        <w:numPr>
+          <w:ilvl w:val="0"/>
+          <w:numId w:val="1"/>
+        </w:numPr>
+        <w:ind w:left="720" w:hanging="360"/>
+        <w:rPr>
+          <w:u w:val="none"/>
+        </w:rPr>
+      </w:pPr>
+      <w:r>
+        <w:rPr>
+          <w:rtl w:val="0"/>
+        </w:rPr>
+        <w:t xml:space="preserve">Completed removing units from data</w:t>
+      </w:r>
+      <w:r>
+        <w:rPr/>
+        <w:drawing>
+          <wp:inline distB="114300" distT="114300" distL="114300" distR="114300">
+            <wp:extent cx="5943600" cy="1473200"/>
+            <wp:effectExtent b="0" l="0" r="0" t="0"/>
+            <wp:docPr id="4" name="image1.png"/>
+            <a:graphic>
+              <a:graphicData uri="http://schemas.openxmlformats.org/drawingml/2006/picture">
+                <pic:pic>
+                  <pic:nvPicPr>
+                    <pic:cNvPr id="0" name="image1.png"/>
+                    <pic:cNvPicPr preferRelativeResize="0"/>
+                  </pic:nvPicPr>
+                  <pic:blipFill>
+                    <a:blip r:embed="rId7"/>
+                    <a:srcRect b="0" l="0" r="0" t="0"/>
+                    <a:stretch>
+                      <a:fillRect/>
+                    </a:stretch>
+                  </pic:blipFill>
+                  <pic:spPr>
+                    <a:xfrm>
+                      <a:off x="0" y="0"/>
+                      <a:ext cx="5943600" cy="1473200"/>
+                    </a:xfrm>
+                    <a:prstGeom prst="rect"/>
+                    <a:ln/>
+                  </pic:spPr>
+                </pic:pic>
+              </a:graphicData>
+            </a:graphic>
+          </wp:inline>
+        </w:drawing>
+      </w:r>
+      <w:r>
+        <w:rPr>
+          <w:rtl w:val="0"/>
+        </w:rPr>
+      </w:r>
+    </w:p>
+    <w:p>
+      <w:pPr>
+        <w:ind w:left="720" w:firstLine="0"/>
+        <w:rPr/>
+      </w:pPr>
+      <w:r>
+        <w:rPr>
+          <w:rtl w:val="0"/>
+        </w:rPr>
+        <w:t xml:space="preserve">c) Completed one-hot encoding for Fuel_Type and Transmission</w:t>
+      </w:r>
+    </w:p>
+    <w:p>
+      <w:pPr>
+        <w:ind w:left="720" w:firstLine="0"/>
+        <w:rPr/>
+      </w:pPr>
+      <w:r>
+        <w:rPr/>
+        <w:drawing>
+          <wp:inline distB="114300" distT="114300" distL="114300" distR="114300">
+            <wp:extent cx="5943600" cy="2082800"/>
+            <wp:effectExtent b="0" l="0" r="0" t="0"/>
+            <wp:docPr id="1" name="image3.png"/>
+            <a:graphic>
+              <a:graphicData uri="http://schemas.openxmlformats.org/drawingml/2006/picture">
+                <pic:pic>
+                  <pic:nvPicPr>
+                    <pic:cNvPr id="0" name="image3.png"/>
+                    <pic:cNvPicPr preferRelativeResize="0"/>
+                  </pic:nvPicPr>
+                  <pic:blipFill>
+                    <a:blip r:embed="rId8"/>
+                    <a:srcRect b="0" l="0" r="0" t="0"/>
+                    <a:stretch>
+                      <a:fillRect/>
+                    </a:stretch>
+                  </pic:blipFill>
+                  <pic:spPr>
+                    <a:xfrm>
+                      <a:off x="0" y="0"/>
+                      <a:ext cx="5943600" cy="2082800"/>
+                    </a:xfrm>
+                    <a:prstGeom prst="rect"/>
+                    <a:ln/>
+                  </pic:spPr>
+                </pic:pic>
+              </a:graphicData>
+            </a:graphic>
+          </wp:inline>
+        </w:drawing>
+      </w:r>
+      <w:r>
+        <w:rPr>
+          <w:rtl w:val="0"/>
+        </w:rPr>
+      </w:r>
+    </w:p>
+    <w:p>
+      <w:pPr>
+        <w:ind w:left="720" w:firstLine="0"/>
+        <w:rPr/>
+      </w:pPr>
+      <w:r>
+        <w:rPr>
+          <w:rtl w:val="0"/>
+        </w:rPr>
+        <w:t xml:space="preserve">d) Added Car Age as a feature</w:t>
+      </w:r>
+    </w:p>
+    <w:p>
+      <w:pPr>
+        <w:ind w:left="720" w:firstLine="0"/>
+        <w:rPr/>
+      </w:pPr>
+      <w:r>
+        <w:rPr/>
+        <w:drawing>
+          <wp:inline distB="114300" distT="114300" distL="114300" distR="114300">
+            <wp:extent cx="5943600" cy="1498600"/>
+            <wp:effectExtent b="0" l="0" r="0" t="0"/>
+            <wp:docPr id="7" name="image4.png"/>
+            <a:graphic>
+              <a:graphicData uri="http://schemas.openxmlformats.org/drawingml/2006/picture">
+                <pic:pic>
+                  <pic:nvPicPr>
+                    <pic:cNvPr id="0" name="image4.png"/>
+                    <pic:cNvPicPr preferRelativeResize="0"/>
+                  </pic:nvPicPr>
+                  <pic:blipFill>
+                    <a:blip r:embed="rId9"/>
+                    <a:srcRect b="0" l="0" r="0" t="0"/>
+                    <a:stretch>
+                      <a:fillRect/>
+                    </a:stretch>
+                  </pic:blipFill>
+                  <pic:spPr>
+                    <a:xfrm>
+                      <a:off x="0" y="0"/>
+                      <a:ext cx="5943600" cy="1498600"/>
+                    </a:xfrm>
+                    <a:prstGeom prst="rect"/>
+                    <a:ln/>
+                  </pic:spPr>
+                </pic:pic>
+              </a:graphicData>
+            </a:graphic>
+          </wp:inline>
+        </w:drawing>
+      </w:r>
+      <w:r>
+        <w:rPr>
+          <w:rtl w:val="0"/>
+        </w:rPr>
+      </w:r>
+    </w:p>
+    <w:p>
+      <w:pPr>
+        <w:ind w:left="720" w:firstLine="0"/>
+        <w:rPr>
+          <w:b w:val="1"/>
+        </w:rPr>
+      </w:pPr>
+      <w:r>
+        <w:rPr>
+          <w:rtl w:val="0"/>
+        </w:rPr>
+        <w:t xml:space="preserve">e) Found average total seats by location </w:t>
+      </w:r>
+      <w:r>
+        <w:rPr>
+          <w:b w:val="1"/>
+          <w:rtl w:val="0"/>
+        </w:rPr>
+        <w:t xml:space="preserve">summarise</w:t>
+      </w:r>
+      <w:r>
+        <w:rPr>
+          <w:rtl w:val="0"/>
+        </w:rPr>
+        <w:t xml:space="preserve">() &amp;</w:t>
+      </w:r>
+      <w:r>
+        <w:rPr>
+          <w:b w:val="1"/>
+          <w:rtl w:val="0"/>
+        </w:rPr>
+        <w:t xml:space="preserve"> group_by().</w:t>
+      </w:r>
+    </w:p>
+    <w:p>
+      <w:pPr>
+        <w:ind w:left="720" w:firstLine="0"/>
+        <w:rPr/>
+      </w:pPr>
+      <w:r>
+        <w:rPr>
+          <w:rtl w:val="0"/>
+        </w:rPr>
+      </w:r>
+    </w:p>
+    <w:p>
+      <w:pPr>
+        <w:ind w:left="720" w:firstLine="0"/>
+        <w:rPr/>
+      </w:pPr>
+      <w:r>
+        <w:rPr/>
+        <w:drawing>
+          <wp:inline distB="114300" distT="114300" distL="114300" distR="114300">
+            <wp:extent cx="2276475" cy="2314575"/>
+            <wp:effectExtent b="0" l="0" r="0" t="0"/>
+            <wp:docPr id="2" name="image5.png"/>
+            <a:graphic>
+              <a:graphicData uri="http://schemas.openxmlformats.org/drawingml/2006/picture">
+                <pic:pic>
+                  <pic:nvPicPr>
+                    <pic:cNvPr id="0" name="image5.png"/>
+                    <pic:cNvPicPr preferRelativeResize="0"/>
+                  </pic:nvPicPr>
+                  <pic:blipFill>
+                    <a:blip r:embed="rId10"/>
+                    <a:srcRect b="0" l="0" r="0" t="0"/>
+                    <a:stretch>
+                      <a:fillRect/>
+                    </a:stretch>
+                  </pic:blipFill>
+                  <pic:spPr>
+                    <a:xfrm>
+                      <a:off x="0" y="0"/>
+                      <a:ext cx="2276475" cy="2314575"/>
+                    </a:xfrm>
+                    <a:prstGeom prst="rect"/>
+                    <a:ln/>
+                  </pic:spPr>
+                </pic:pic>
+              </a:graphicData>
+            </a:graphic>
+          </wp:inline>
+        </w:drawing>
+      </w:r>
+      <w:r>
+        <w:rPr>
+          <w:rtl w:val="0"/>
+        </w:rPr>
+      </w:r>
+    </w:p>
+    <w:p>
+      <w:pPr>
+        <w:ind w:left="720" w:firstLine="0"/>
+        <w:rPr/>
+      </w:pPr>
+      <w:r>
+        <w:rPr>
+          <w:rtl w:val="0"/>
+        </w:rPr>
+        <w:t xml:space="preserve">Using </w:t>
+      </w:r>
+      <w:r>
+        <w:rPr>
+          <w:b w:val="1"/>
+          <w:rtl w:val="0"/>
+        </w:rPr>
+        <w:t xml:space="preserve">arrange() </w:t>
+      </w:r>
+      <w:r>
+        <w:rPr>
+          <w:rtl w:val="0"/>
+        </w:rPr>
+        <w:t xml:space="preserve">and </w:t>
+      </w:r>
+      <w:r>
+        <w:rPr>
+          <w:b w:val="1"/>
+          <w:rtl w:val="0"/>
+        </w:rPr>
+        <w:t xml:space="preserve">group_by() </w:t>
+      </w:r>
+      <w:r>
+        <w:rPr>
+          <w:rtl w:val="0"/>
+        </w:rPr>
+        <w:t xml:space="preserve"> to see the highest to lowest price. Changed Price to Current_Market_Price with </w:t>
+      </w:r>
+      <w:r>
+        <w:rPr>
+          <w:b w:val="1"/>
+          <w:rtl w:val="0"/>
+        </w:rPr>
+        <w:t xml:space="preserve">rename().</w:t>
+      </w:r>
+      <w:r>
+        <w:rPr>
+          <w:rtl w:val="0"/>
+        </w:rPr>
+        <w:t xml:space="preserve"> Using </w:t>
+      </w:r>
+      <w:r>
+        <w:rPr>
+          <w:b w:val="1"/>
+          <w:rtl w:val="0"/>
+        </w:rPr>
+        <w:t xml:space="preserve">select()</w:t>
+      </w:r>
+      <w:r>
+        <w:rPr>
+          <w:rtl w:val="0"/>
+        </w:rPr>
+        <w:t xml:space="preserve"> to see only the important columns. </w:t>
+      </w:r>
+    </w:p>
+    <w:p>
+      <w:pPr>
+        <w:ind w:left="720" w:firstLine="0"/>
+        <w:rPr/>
+      </w:pPr>
+      <w:r>
+        <w:rPr>
+          <w:rtl w:val="0"/>
+        </w:rPr>
+      </w:r>
+    </w:p>
+    <w:p>
+      <w:pPr>
+        <w:ind w:left="720" w:firstLine="0"/>
+        <w:rPr/>
+      </w:pPr>
+      <w:r>
+        <w:rPr/>
+        <w:drawing>
+          <wp:inline distB="114300" distT="114300" distL="114300" distR="114300">
+            <wp:extent cx="2476500" cy="2276475"/>
+            <wp:effectExtent b="0" l="0" r="0" t="0"/>
+            <wp:docPr id="3" name="image6.png"/>
+            <a:graphic>
+              <a:graphicData uri="http://schemas.openxmlformats.org/drawingml/2006/picture">
+                <pic:pic>
+                  <pic:nvPicPr>
+                    <pic:cNvPr id="0" name="image6.png"/>
+                    <pic:cNvPicPr preferRelativeResize="0"/>
+                  </pic:nvPicPr>
+                  <pic:blipFill>
+                    <a:blip r:embed="rId11"/>
+                    <a:srcRect b="0" l="0" r="0" t="0"/>
+                    <a:stretch>
+                      <a:fillRect/>
+                    </a:stretch>
+                  </pic:blipFill>
+                  <pic:spPr>
+                    <a:xfrm>
+                      <a:off x="0" y="0"/>
+                      <a:ext cx="2476500" cy="2276475"/>
+                    </a:xfrm>
+                    <a:prstGeom prst="rect"/>
+                    <a:ln/>
+                  </pic:spPr>
+                </pic:pic>
+              </a:graphicData>
+            </a:graphic>
+          </wp:inline>
+        </w:drawing>
+      </w:r>
+      <w:r>
+        <w:rPr>
+          <w:rtl w:val="0"/>
+        </w:rPr>
+      </w:r>
+    </w:p>
+    <w:p>
+      <w:pPr>
+        <w:ind w:left="720" w:firstLine="0"/>
+        <w:rPr>
+          <w:b w:val="1"/>
+        </w:rPr>
+      </w:pPr>
+      <w:r>
+        <w:rPr>
+          <w:rtl w:val="0"/>
+        </w:rPr>
+        <w:t xml:space="preserve">Completed a misguided idea of dividing the current year by kilometers driven to get an estimate of km per year (this does not take into account that these cars could have ben used upon entry). Used </w:t>
+      </w:r>
+      <w:r>
+        <w:rPr>
+          <w:b w:val="1"/>
+          <w:rtl w:val="0"/>
+        </w:rPr>
+        <w:t xml:space="preserve">mutate()</w:t>
+      </w:r>
+      <w:r>
+        <w:rPr>
+          <w:rtl w:val="0"/>
+        </w:rPr>
+        <w:t xml:space="preserve"> with </w:t>
+      </w:r>
+      <w:r>
+        <w:rPr>
+          <w:b w:val="1"/>
+          <w:rtl w:val="0"/>
+        </w:rPr>
+        <w:t xml:space="preserve">group_by()</w:t>
+      </w:r>
+    </w:p>
+    <w:p>
+      <w:pPr>
+        <w:ind w:left="720" w:firstLine="0"/>
+        <w:rPr/>
+      </w:pPr>
+      <w:r>
+        <w:rPr/>
+        <w:drawing>
+          <wp:inline distB="114300" distT="114300" distL="114300" distR="114300">
+            <wp:extent cx="4286250" cy="2286000"/>
+            <wp:effectExtent b="0" l="0" r="0" t="0"/>
+            <wp:docPr id="5" name="image7.png"/>
+            <a:graphic>
+              <a:graphicData uri="http://schemas.openxmlformats.org/drawingml/2006/picture">
+                <pic:pic>
+                  <pic:nvPicPr>
+                    <pic:cNvPr id="0" name="image7.png"/>
+                    <pic:cNvPicPr preferRelativeResize="0"/>
+                  </pic:nvPicPr>
+                  <pic:blipFill>
+                    <a:blip r:embed="rId12"/>
+                    <a:srcRect b="0" l="0" r="0" t="0"/>
+                    <a:stretch>
+                      <a:fillRect/>
+                    </a:stretch>
+                  </pic:blipFill>
+                  <pic:spPr>
+                    <a:xfrm>
+                      <a:off x="0" y="0"/>
+                      <a:ext cx="4286250" cy="2286000"/>
+                    </a:xfrm>
+                    <a:prstGeom prst="rect"/>
+                    <a:ln/>
+                  </pic:spPr>
+                </pic:pic>
+              </a:graphicData>
+            </a:graphic>
+          </wp:inline>
+        </w:drawing>
+      </w:r>
+      <w:r>
+        <w:rPr>
+          <w:rtl w:val="0"/>
+        </w:rPr>
       </w:r>
     </w:p>
     <w:sectPr>

</xml_diff>